<commit_message>
Commiting project 1 files
</commit_message>
<xml_diff>
--- a/project1_proposal_roughdraft.docx
+++ b/project1_proposal_roughdraft.docx
@@ -37,15 +37,7 @@
           <w:szCs w:val="18"/>
           <w:lang w:val="en-US"/>
         </w:rPr>
-        <w:t>Sectio</w:t>
-      </w:r>
-      <w:r>
-        <w:rPr>
-          <w:sz w:val="18"/>
-          <w:szCs w:val="18"/>
-          <w:lang w:val="en-US"/>
-        </w:rPr>
-        <w:t>n 1</w:t>
+        <w:t>Section 1</w:t>
       </w:r>
     </w:p>
     <w:p>
@@ -4336,6 +4328,18 @@
       <w:vertAlign w:val="superscript"/>
     </w:rPr>
   </w:style>
+  <w:style w:type="character" w:styleId="FollowedHyperlink">
+    <w:name w:val="FollowedHyperlink"/>
+    <w:basedOn w:val="DefaultParagraphFont"/>
+    <w:uiPriority w:val="99"/>
+    <w:semiHidden/>
+    <w:unhideWhenUsed/>
+    <w:rsid w:val="00E558FC"/>
+    <w:rPr>
+      <w:color w:val="954F72" w:themeColor="followedHyperlink"/>
+      <w:u w:val="single"/>
+    </w:rPr>
+  </w:style>
 </w:styles>
 </file>
 

</xml_diff>